<commit_message>
dit is de laaatste test
</commit_message>
<xml_diff>
--- a/bastand 2.docx
+++ b/bastand 2.docx
@@ -11,8 +11,6 @@
       <w:r>
         <w:t xml:space="preserve"> 2</w:t>
       </w:r>
-      <w:bookmarkStart w:id="0" w:name="_GoBack"/>
-      <w:bookmarkEnd w:id="0"/>
     </w:p>
     <w:p>
       <w:r>
@@ -27,7 +25,13 @@
         <w:t>Dit is mijn tweede aanpassing</w:t>
       </w:r>
     </w:p>
-    <w:p/>
+    <w:p>
+      <w:r>
+        <w:t>Extra test</w:t>
+      </w:r>
+      <w:bookmarkStart w:id="0" w:name="_GoBack"/>
+      <w:bookmarkEnd w:id="0"/>
+    </w:p>
     <w:sectPr>
       <w:pgSz w:w="11906" w:h="16838"/>
       <w:pgMar w:top="1417" w:right="1417" w:bottom="1417" w:left="1417" w:header="708" w:footer="708" w:gutter="0"/>

</xml_diff>